<commit_message>
Algunos cambios y correcciones
</commit_message>
<xml_diff>
--- a/TareaPF2.docx
+++ b/TareaPF2.docx
@@ -39,25 +39,7 @@
           <w:sz w:val="16"/>
           <w:szCs w:val="16"/>
         </w:rPr>
-        <w:t xml:space="preserve">Alejandro Hernández </w:t>
-      </w:r>
-      <w:proofErr w:type="spellStart"/>
-      <w:r>
-        <w:rPr>
-          <w:rFonts w:ascii="Arial" w:hAnsi="Arial" w:cs="Arial"/>
-          <w:sz w:val="16"/>
-          <w:szCs w:val="16"/>
-        </w:rPr>
-        <w:t>Beneito</w:t>
-      </w:r>
-      <w:proofErr w:type="spellEnd"/>
-      <w:r>
-        <w:rPr>
-          <w:rFonts w:ascii="Arial" w:hAnsi="Arial" w:cs="Arial"/>
-          <w:sz w:val="16"/>
-          <w:szCs w:val="16"/>
-        </w:rPr>
-        <w:t>, Javier Montaner de Fez y Salvador Gisbert Sempere</w:t>
+        <w:t>Alejandro Hernández Beneito, Javier Montaner de Fez y Salvador Gisbert Sempere</w:t>
       </w:r>
     </w:p>
     <w:p>
@@ -106,43 +88,7 @@
           <w:sz w:val="16"/>
           <w:szCs w:val="16"/>
         </w:rPr>
-        <w:t xml:space="preserve">En nuestro grupo hemos decidido aplicar los conocimientos que hemos adquirido en la asignatura de Modelos Lineales al </w:t>
-      </w:r>
-      <w:proofErr w:type="spellStart"/>
-      <w:r>
-        <w:rPr>
-          <w:rFonts w:ascii="Arial" w:hAnsi="Arial" w:cs="Arial"/>
-          <w:sz w:val="16"/>
-          <w:szCs w:val="16"/>
-        </w:rPr>
-        <w:t>dataset</w:t>
-      </w:r>
-      <w:proofErr w:type="spellEnd"/>
-      <w:r>
-        <w:rPr>
-          <w:rFonts w:ascii="Arial" w:hAnsi="Arial" w:cs="Arial"/>
-          <w:sz w:val="16"/>
-          <w:szCs w:val="16"/>
-        </w:rPr>
-        <w:t xml:space="preserve"> "2022-2023 </w:t>
-      </w:r>
-      <w:proofErr w:type="spellStart"/>
-      <w:r>
-        <w:rPr>
-          <w:rFonts w:ascii="Arial" w:hAnsi="Arial" w:cs="Arial"/>
-          <w:sz w:val="16"/>
-          <w:szCs w:val="16"/>
-        </w:rPr>
-        <w:t>Football</w:t>
-      </w:r>
-      <w:proofErr w:type="spellEnd"/>
-      <w:r>
-        <w:rPr>
-          <w:rFonts w:ascii="Arial" w:hAnsi="Arial" w:cs="Arial"/>
-          <w:sz w:val="16"/>
-          <w:szCs w:val="16"/>
-        </w:rPr>
-        <w:t xml:space="preserve"> Player Stats.csv" extraído </w:t>
+        <w:t xml:space="preserve">En nuestro grupo hemos decidido aplicar los conocimientos que hemos adquirido en la asignatura de Modelos Lineales al dataset "2022-2023 Football Player Stats.csv" extraído </w:t>
       </w:r>
       <w:r>
         <w:rPr>
@@ -152,7 +98,7 @@
         </w:rPr>
         <w:t xml:space="preserve">de </w:t>
       </w:r>
-      <w:hyperlink r:id="rId4" w:history="1">
+      <w:hyperlink r:id="rId5" w:history="1">
         <w:r>
           <w:rPr>
             <w:rStyle w:val="Hipervnculo"/>
@@ -202,25 +148,7 @@
           <w:sz w:val="16"/>
           <w:szCs w:val="16"/>
         </w:rPr>
-        <w:t xml:space="preserve">Es por ello </w:t>
-      </w:r>
-      <w:proofErr w:type="gramStart"/>
-      <w:r>
-        <w:rPr>
-          <w:rFonts w:ascii="Arial" w:hAnsi="Arial" w:cs="Arial"/>
-          <w:sz w:val="16"/>
-          <w:szCs w:val="16"/>
-        </w:rPr>
-        <w:t>que</w:t>
-      </w:r>
-      <w:proofErr w:type="gramEnd"/>
-      <w:r>
-        <w:rPr>
-          <w:rFonts w:ascii="Arial" w:hAnsi="Arial" w:cs="Arial"/>
-          <w:sz w:val="16"/>
-          <w:szCs w:val="16"/>
-        </w:rPr>
-        <w:t xml:space="preserve"> trabajaremos con el fin último de predecir los máximos goleadores y asistentes de las mejores ligas de fútbol europeas.</w:t>
+        <w:t>Es por ello que trabajaremos con el fin último de predecir los máximos goleadores y asistentes de las mejores ligas de fútbol europeas.</w:t>
       </w:r>
     </w:p>
     <w:p>
@@ -277,61 +205,7 @@
           <w:sz w:val="16"/>
           <w:szCs w:val="16"/>
         </w:rPr>
-        <w:t xml:space="preserve">Nuestro </w:t>
-      </w:r>
-      <w:proofErr w:type="spellStart"/>
-      <w:r>
-        <w:rPr>
-          <w:rFonts w:ascii="Arial" w:hAnsi="Arial" w:cs="Arial"/>
-          <w:sz w:val="16"/>
-          <w:szCs w:val="16"/>
-        </w:rPr>
-        <w:t>dataset</w:t>
-      </w:r>
-      <w:proofErr w:type="spellEnd"/>
-      <w:r>
-        <w:rPr>
-          <w:rFonts w:ascii="Arial" w:hAnsi="Arial" w:cs="Arial"/>
-          <w:sz w:val="16"/>
-          <w:szCs w:val="16"/>
-        </w:rPr>
-        <w:t xml:space="preserve"> original cuenta con 124 variables y +2500 observaciones. Cabe destacar que no trabajaremos con el </w:t>
-      </w:r>
-      <w:proofErr w:type="spellStart"/>
-      <w:r>
-        <w:rPr>
-          <w:rFonts w:ascii="Arial" w:hAnsi="Arial" w:cs="Arial"/>
-          <w:sz w:val="16"/>
-          <w:szCs w:val="16"/>
-        </w:rPr>
-        <w:t>dataset</w:t>
-      </w:r>
-      <w:proofErr w:type="spellEnd"/>
-      <w:r>
-        <w:rPr>
-          <w:rFonts w:ascii="Arial" w:hAnsi="Arial" w:cs="Arial"/>
-          <w:sz w:val="16"/>
-          <w:szCs w:val="16"/>
-        </w:rPr>
-        <w:t xml:space="preserve"> original sino </w:t>
-      </w:r>
-      <w:proofErr w:type="gramStart"/>
-      <w:r>
-        <w:rPr>
-          <w:rFonts w:ascii="Arial" w:hAnsi="Arial" w:cs="Arial"/>
-          <w:sz w:val="16"/>
-          <w:szCs w:val="16"/>
-        </w:rPr>
-        <w:t>que  lo</w:t>
-      </w:r>
-      <w:proofErr w:type="gramEnd"/>
-      <w:r>
-        <w:rPr>
-          <w:rFonts w:ascii="Arial" w:hAnsi="Arial" w:cs="Arial"/>
-          <w:sz w:val="16"/>
-          <w:szCs w:val="16"/>
-        </w:rPr>
-        <w:t xml:space="preserve"> haremos con uno con menos variables y observaciones que se acople al nivel del análisis que realizaremos. Para reducirlo hemos tenido en cuenta sólo algunas variables que consideramos son las más influyentes en cuanto a goles y asistencias. </w:t>
+        <w:t xml:space="preserve">Nuestro dataset original cuenta con 124 variables y +2500 observaciones. Cabe destacar que no trabajaremos con el dataset original sino que  lo haremos con uno con menos variables y observaciones que se acople al nivel del análisis que realizaremos. Para reducirlo hemos tenido en cuenta sólo algunas variables que consideramos son las más influyentes en cuanto a goles y asistencias. </w:t>
       </w:r>
     </w:p>
     <w:p>
@@ -364,97 +238,7 @@
           <w:sz w:val="16"/>
           <w:szCs w:val="16"/>
         </w:rPr>
-        <w:t xml:space="preserve">A medida que hemos avanzado con el preprocesado de los datos, nos hemos dado cuenta de que algunas variables no eran del tipo que les tocaba para poder ser analizadas correctamente. Por </w:t>
-      </w:r>
-      <w:proofErr w:type="gramStart"/>
-      <w:r>
-        <w:rPr>
-          <w:rFonts w:ascii="Arial" w:hAnsi="Arial" w:cs="Arial"/>
-          <w:sz w:val="16"/>
-          <w:szCs w:val="16"/>
-        </w:rPr>
-        <w:t>ejemplo</w:t>
-      </w:r>
-      <w:proofErr w:type="gramEnd"/>
-      <w:r>
-        <w:rPr>
-          <w:rFonts w:ascii="Arial" w:hAnsi="Arial" w:cs="Arial"/>
-          <w:sz w:val="16"/>
-          <w:szCs w:val="16"/>
-        </w:rPr>
-        <w:t xml:space="preserve"> la variable </w:t>
-      </w:r>
-      <w:proofErr w:type="spellStart"/>
-      <w:r>
-        <w:rPr>
-          <w:rFonts w:ascii="Arial" w:hAnsi="Arial" w:cs="Arial"/>
-          <w:sz w:val="16"/>
-          <w:szCs w:val="16"/>
-        </w:rPr>
-        <w:t>SoT</w:t>
-      </w:r>
-      <w:proofErr w:type="spellEnd"/>
-      <w:r>
-        <w:rPr>
-          <w:rFonts w:ascii="Arial" w:hAnsi="Arial" w:cs="Arial"/>
-          <w:sz w:val="16"/>
-          <w:szCs w:val="16"/>
-        </w:rPr>
-        <w:t xml:space="preserve"> (</w:t>
-      </w:r>
-      <w:proofErr w:type="spellStart"/>
-      <w:r>
-        <w:rPr>
-          <w:rFonts w:ascii="Arial" w:hAnsi="Arial" w:cs="Arial"/>
-          <w:sz w:val="16"/>
-          <w:szCs w:val="16"/>
-        </w:rPr>
-        <w:t>Shots</w:t>
-      </w:r>
-      <w:proofErr w:type="spellEnd"/>
-      <w:r>
-        <w:rPr>
-          <w:rFonts w:ascii="Arial" w:hAnsi="Arial" w:cs="Arial"/>
-          <w:sz w:val="16"/>
-          <w:szCs w:val="16"/>
-        </w:rPr>
-        <w:t xml:space="preserve"> </w:t>
-      </w:r>
-      <w:proofErr w:type="spellStart"/>
-      <w:r>
-        <w:rPr>
-          <w:rFonts w:ascii="Arial" w:hAnsi="Arial" w:cs="Arial"/>
-          <w:sz w:val="16"/>
-          <w:szCs w:val="16"/>
-        </w:rPr>
-        <w:t>on</w:t>
-      </w:r>
-      <w:proofErr w:type="spellEnd"/>
-      <w:r>
-        <w:rPr>
-          <w:rFonts w:ascii="Arial" w:hAnsi="Arial" w:cs="Arial"/>
-          <w:sz w:val="16"/>
-          <w:szCs w:val="16"/>
-        </w:rPr>
-        <w:t xml:space="preserve"> Target) originalmente era de tipo </w:t>
-      </w:r>
-      <w:proofErr w:type="spellStart"/>
-      <w:r>
-        <w:rPr>
-          <w:rFonts w:ascii="Arial" w:hAnsi="Arial" w:cs="Arial"/>
-          <w:sz w:val="16"/>
-          <w:szCs w:val="16"/>
-        </w:rPr>
-        <w:t>character</w:t>
-      </w:r>
-      <w:proofErr w:type="spellEnd"/>
-      <w:r>
-        <w:rPr>
-          <w:rFonts w:ascii="Arial" w:hAnsi="Arial" w:cs="Arial"/>
-          <w:sz w:val="16"/>
-          <w:szCs w:val="16"/>
-        </w:rPr>
-        <w:t>. Para seguir con nuestro análisis hemos cambiado el tipo de algunas variables.</w:t>
+        <w:t>A medida que hemos avanzado con el preprocesado de los datos, nos hemos dado cuenta de que algunas variables no eran del tipo que les tocaba para poder ser analizadas correctamente. Por ejemplo la variable SoT (Shots on Target) originalmente era de tipo character. Para seguir con nuestro análisis hemos cambiado el tipo de algunas variables.</w:t>
       </w:r>
     </w:p>
     <w:p>
@@ -487,25 +271,7 @@
           <w:sz w:val="16"/>
           <w:szCs w:val="16"/>
         </w:rPr>
-        <w:t xml:space="preserve">Otro problema con el que nos hemos encontrado es que algunas variables estaban registradas en variable/partido. Para obtener las variables totales hemos tenido que modificar nuestro </w:t>
-      </w:r>
-      <w:proofErr w:type="spellStart"/>
-      <w:r>
-        <w:rPr>
-          <w:rFonts w:ascii="Arial" w:hAnsi="Arial" w:cs="Arial"/>
-          <w:sz w:val="16"/>
-          <w:szCs w:val="16"/>
-        </w:rPr>
-        <w:t>dataset</w:t>
-      </w:r>
-      <w:proofErr w:type="spellEnd"/>
-      <w:r>
-        <w:rPr>
-          <w:rFonts w:ascii="Arial" w:hAnsi="Arial" w:cs="Arial"/>
-          <w:sz w:val="16"/>
-          <w:szCs w:val="16"/>
-        </w:rPr>
-        <w:t>.</w:t>
+        <w:t>Otro problema con el que nos hemos encontrado es que algunas variables estaban registradas en variable/partido. Para obtener las variables totales hemos tenido que modificar nuestro dataset.</w:t>
       </w:r>
     </w:p>
     <w:p>
@@ -572,69 +338,15 @@
           <w:sz w:val="16"/>
           <w:szCs w:val="16"/>
         </w:rPr>
-        <w:t xml:space="preserve">, trabajamos con un </w:t>
-      </w:r>
-      <w:proofErr w:type="spellStart"/>
-      <w:r>
-        <w:rPr>
-          <w:rFonts w:ascii="Arial" w:hAnsi="Arial" w:cs="Arial"/>
-          <w:sz w:val="16"/>
-          <w:szCs w:val="16"/>
-        </w:rPr>
-        <w:t>dataset</w:t>
-      </w:r>
-      <w:proofErr w:type="spellEnd"/>
-      <w:r>
-        <w:rPr>
-          <w:rFonts w:ascii="Arial" w:hAnsi="Arial" w:cs="Arial"/>
-          <w:sz w:val="16"/>
-          <w:szCs w:val="16"/>
-        </w:rPr>
-        <w:t xml:space="preserve"> de 15 variables y 1359 observaciones. </w:t>
-      </w:r>
-      <w:r>
-        <w:rPr>
-          <w:rFonts w:ascii="Arial" w:hAnsi="Arial" w:cs="Arial"/>
-          <w:sz w:val="16"/>
-          <w:szCs w:val="16"/>
-        </w:rPr>
-        <w:t xml:space="preserve">A </w:t>
-      </w:r>
-      <w:proofErr w:type="gramStart"/>
-      <w:r>
-        <w:rPr>
-          <w:rFonts w:ascii="Arial" w:hAnsi="Arial" w:cs="Arial"/>
-          <w:sz w:val="16"/>
-          <w:szCs w:val="16"/>
-        </w:rPr>
-        <w:t>continuación</w:t>
-      </w:r>
-      <w:proofErr w:type="gramEnd"/>
-      <w:r>
-        <w:rPr>
-          <w:rFonts w:ascii="Arial" w:hAnsi="Arial" w:cs="Arial"/>
-          <w:sz w:val="16"/>
-          <w:szCs w:val="16"/>
-        </w:rPr>
-        <w:t xml:space="preserve"> se muestran los nombres de las variables junto con algunas observaciones para poder tener una idea del </w:t>
-      </w:r>
-      <w:proofErr w:type="spellStart"/>
-      <w:r>
-        <w:rPr>
-          <w:rFonts w:ascii="Arial" w:hAnsi="Arial" w:cs="Arial"/>
-          <w:sz w:val="16"/>
-          <w:szCs w:val="16"/>
-        </w:rPr>
-        <w:t>dataset</w:t>
-      </w:r>
-      <w:proofErr w:type="spellEnd"/>
-      <w:r>
-        <w:rPr>
-          <w:rFonts w:ascii="Arial" w:hAnsi="Arial" w:cs="Arial"/>
-          <w:sz w:val="16"/>
-          <w:szCs w:val="16"/>
-        </w:rPr>
-        <w:t xml:space="preserve"> con el que trabajaremos:</w:t>
+        <w:t xml:space="preserve">, trabajamos con un dataset de 15 variables y 1359 observaciones. </w:t>
+      </w:r>
+      <w:r>
+        <w:rPr>
+          <w:rFonts w:ascii="Arial" w:hAnsi="Arial" w:cs="Arial"/>
+          <w:sz w:val="16"/>
+          <w:szCs w:val="16"/>
+        </w:rPr>
+        <w:t>A continuación se muestran los nombres de las variables junto con algunas observaciones para poder tener una idea del dataset con el que trabajaremos:</w:t>
       </w:r>
     </w:p>
     <w:p>
@@ -669,7 +381,7 @@
                     <pic:cNvPicPr/>
                   </pic:nvPicPr>
                   <pic:blipFill>
-                    <a:blip r:embed="rId5"/>
+                    <a:blip r:embed="rId6"/>
                     <a:stretch>
                       <a:fillRect/>
                     </a:stretch>
@@ -722,7 +434,7 @@
                     <pic:cNvPicPr/>
                   </pic:nvPicPr>
                   <pic:blipFill>
-                    <a:blip r:embed="rId6"/>
+                    <a:blip r:embed="rId7"/>
                     <a:stretch>
                       <a:fillRect/>
                     </a:stretch>
@@ -765,25 +477,7 @@
           <w:sz w:val="16"/>
           <w:szCs w:val="16"/>
         </w:rPr>
-        <w:t xml:space="preserve">Las variables que contiene nuestro </w:t>
-      </w:r>
-      <w:proofErr w:type="spellStart"/>
-      <w:r>
-        <w:rPr>
-          <w:rFonts w:ascii="Arial" w:hAnsi="Arial" w:cs="Arial"/>
-          <w:sz w:val="16"/>
-          <w:szCs w:val="16"/>
-        </w:rPr>
-        <w:t>dataset</w:t>
-      </w:r>
-      <w:proofErr w:type="spellEnd"/>
-      <w:r>
-        <w:rPr>
-          <w:rFonts w:ascii="Arial" w:hAnsi="Arial" w:cs="Arial"/>
-          <w:sz w:val="16"/>
-          <w:szCs w:val="16"/>
-        </w:rPr>
-        <w:t xml:space="preserve"> son:</w:t>
+        <w:t>Las variables que contiene nuestro dataset son:</w:t>
       </w:r>
     </w:p>
     <w:tbl>
@@ -1010,7 +704,6 @@
                 <w14:ligatures w14:val="none"/>
               </w:rPr>
             </w:pPr>
-            <w:proofErr w:type="spellStart"/>
             <w:r>
               <w:rPr>
                 <w:rFonts w:ascii="Arial" w:eastAsia="Times New Roman" w:hAnsi="Arial" w:cs="Arial"/>
@@ -1023,7 +716,6 @@
               </w:rPr>
               <w:t>Goals</w:t>
             </w:r>
-            <w:proofErr w:type="spellEnd"/>
           </w:p>
         </w:tc>
         <w:tc>
@@ -1101,7 +793,6 @@
                 <w14:ligatures w14:val="none"/>
               </w:rPr>
             </w:pPr>
-            <w:proofErr w:type="spellStart"/>
             <w:r>
               <w:rPr>
                 <w:rFonts w:ascii="Arial" w:eastAsia="Times New Roman" w:hAnsi="Arial" w:cs="Arial"/>
@@ -1114,7 +805,6 @@
               </w:rPr>
               <w:t>Shots</w:t>
             </w:r>
-            <w:proofErr w:type="spellEnd"/>
           </w:p>
         </w:tc>
         <w:tc>
@@ -1192,7 +882,6 @@
                 <w14:ligatures w14:val="none"/>
               </w:rPr>
             </w:pPr>
-            <w:proofErr w:type="spellStart"/>
             <w:r>
               <w:rPr>
                 <w:rFonts w:ascii="Arial" w:eastAsia="Times New Roman" w:hAnsi="Arial" w:cs="Arial"/>
@@ -1205,7 +894,6 @@
               </w:rPr>
               <w:t>SoT</w:t>
             </w:r>
-            <w:proofErr w:type="spellEnd"/>
           </w:p>
         </w:tc>
         <w:tc>
@@ -1283,7 +971,6 @@
                 <w14:ligatures w14:val="none"/>
               </w:rPr>
             </w:pPr>
-            <w:proofErr w:type="spellStart"/>
             <w:r>
               <w:rPr>
                 <w:rFonts w:ascii="Arial" w:eastAsia="Times New Roman" w:hAnsi="Arial" w:cs="Arial"/>
@@ -1296,7 +983,6 @@
               </w:rPr>
               <w:t>PassTotCmp</w:t>
             </w:r>
-            <w:proofErr w:type="spellEnd"/>
           </w:p>
         </w:tc>
         <w:tc>
@@ -1374,7 +1060,6 @@
                 <w14:ligatures w14:val="none"/>
               </w:rPr>
             </w:pPr>
-            <w:proofErr w:type="spellStart"/>
             <w:r>
               <w:rPr>
                 <w:rFonts w:ascii="Arial" w:eastAsia="Times New Roman" w:hAnsi="Arial" w:cs="Arial"/>
@@ -1387,7 +1072,6 @@
               </w:rPr>
               <w:t>Assists</w:t>
             </w:r>
-            <w:proofErr w:type="spellEnd"/>
           </w:p>
         </w:tc>
         <w:tc>
@@ -1465,7 +1149,6 @@
                 <w14:ligatures w14:val="none"/>
               </w:rPr>
             </w:pPr>
-            <w:proofErr w:type="spellStart"/>
             <w:r>
               <w:rPr>
                 <w:rFonts w:ascii="Arial" w:eastAsia="Times New Roman" w:hAnsi="Arial" w:cs="Arial"/>
@@ -1478,7 +1161,6 @@
               </w:rPr>
               <w:t>PasAss</w:t>
             </w:r>
-            <w:proofErr w:type="spellEnd"/>
           </w:p>
         </w:tc>
         <w:tc>
@@ -1556,7 +1238,6 @@
                 <w14:ligatures w14:val="none"/>
               </w:rPr>
             </w:pPr>
-            <w:proofErr w:type="spellStart"/>
             <w:r>
               <w:rPr>
                 <w:rFonts w:ascii="Arial" w:eastAsia="Times New Roman" w:hAnsi="Arial" w:cs="Arial"/>
@@ -1569,7 +1250,6 @@
               </w:rPr>
               <w:t>Total_Assists</w:t>
             </w:r>
-            <w:proofErr w:type="spellEnd"/>
           </w:p>
         </w:tc>
         <w:tc>
@@ -1647,7 +1327,6 @@
                 <w14:ligatures w14:val="none"/>
               </w:rPr>
             </w:pPr>
-            <w:proofErr w:type="spellStart"/>
             <w:r>
               <w:rPr>
                 <w:rFonts w:ascii="Arial" w:eastAsia="Times New Roman" w:hAnsi="Arial" w:cs="Arial"/>
@@ -1660,7 +1339,6 @@
               </w:rPr>
               <w:t>Total_Shots</w:t>
             </w:r>
-            <w:proofErr w:type="spellEnd"/>
           </w:p>
         </w:tc>
         <w:tc>
@@ -1738,7 +1416,6 @@
                 <w14:ligatures w14:val="none"/>
               </w:rPr>
             </w:pPr>
-            <w:proofErr w:type="spellStart"/>
             <w:r>
               <w:rPr>
                 <w:rFonts w:ascii="Arial" w:eastAsia="Times New Roman" w:hAnsi="Arial" w:cs="Arial"/>
@@ -1751,7 +1428,6 @@
               </w:rPr>
               <w:t>Total_SoT</w:t>
             </w:r>
-            <w:proofErr w:type="spellEnd"/>
           </w:p>
         </w:tc>
         <w:tc>
@@ -1829,7 +1505,6 @@
                 <w14:ligatures w14:val="none"/>
               </w:rPr>
             </w:pPr>
-            <w:proofErr w:type="spellStart"/>
             <w:r>
               <w:rPr>
                 <w:rFonts w:ascii="Arial" w:eastAsia="Times New Roman" w:hAnsi="Arial" w:cs="Arial"/>
@@ -1842,7 +1517,6 @@
               </w:rPr>
               <w:t>Total_Passes</w:t>
             </w:r>
-            <w:proofErr w:type="spellEnd"/>
           </w:p>
         </w:tc>
         <w:tc>
@@ -1920,7 +1594,6 @@
                 <w14:ligatures w14:val="none"/>
               </w:rPr>
             </w:pPr>
-            <w:proofErr w:type="spellStart"/>
             <w:r>
               <w:rPr>
                 <w:rFonts w:ascii="Arial" w:eastAsia="Times New Roman" w:hAnsi="Arial" w:cs="Arial"/>
@@ -1933,7 +1606,6 @@
               </w:rPr>
               <w:t>Total_Key_Passes</w:t>
             </w:r>
-            <w:proofErr w:type="spellEnd"/>
           </w:p>
         </w:tc>
         <w:tc>
@@ -2004,6 +1676,28 @@
     </w:p>
     <w:p>
       <w:pPr>
+        <w:jc w:val="center"/>
+        <w:rPr>
+          <w:rFonts w:ascii="Arial" w:hAnsi="Arial" w:cs="Arial"/>
+          <w:b/>
+          <w:bCs/>
+          <w:sz w:val="16"/>
+          <w:szCs w:val="16"/>
+        </w:rPr>
+      </w:pPr>
+      <w:r>
+        <w:rPr>
+          <w:rFonts w:ascii="Arial" w:hAnsi="Arial" w:cs="Arial"/>
+          <w:b/>
+          <w:bCs/>
+          <w:sz w:val="16"/>
+          <w:szCs w:val="16"/>
+        </w:rPr>
+        <w:t>4.1. Recta mínimos cuadrados</w:t>
+      </w:r>
+    </w:p>
+    <w:p>
+      <w:pPr>
         <w:ind w:firstLine="708"/>
         <w:rPr>
           <w:rFonts w:ascii="Arial" w:hAnsi="Arial" w:cs="Arial"/>
@@ -2017,7 +1711,39 @@
           <w:sz w:val="16"/>
           <w:szCs w:val="16"/>
         </w:rPr>
-        <w:t>Analizamos nuestros datos. Esta es la recta de mínimos cuadrados que mejor ajusta la relación entre Tiros Totales y Goles. Vemos como puede existir una relación lineal entre ambas variables.</w:t>
+        <w:t>Analizamos nuestros datos. Esta es la recta de mínimos cuadrados que mejor ajusta la relación entre Tiros Totales y Goles</w:t>
+      </w:r>
+      <w:r>
+        <w:rPr>
+          <w:rFonts w:ascii="Arial" w:hAnsi="Arial" w:cs="Arial"/>
+          <w:sz w:val="16"/>
+          <w:szCs w:val="16"/>
+        </w:rPr>
+        <w:t xml:space="preserve"> en la temporada 2022-2023 (</w:t>
+      </w:r>
+      <w:r>
+        <w:rPr>
+          <w:rFonts w:ascii="Arial" w:hAnsi="Arial" w:cs="Arial"/>
+          <w:sz w:val="16"/>
+          <w:szCs w:val="16"/>
+        </w:rPr>
+        <w:t>Para a temporada 2021-2022</w:t>
+      </w:r>
+      <w:r>
+        <w:rPr>
+          <w:rFonts w:ascii="Arial" w:hAnsi="Arial" w:cs="Arial"/>
+          <w:sz w:val="16"/>
+          <w:szCs w:val="16"/>
+        </w:rPr>
+        <w:t>, ver rmd)</w:t>
+      </w:r>
+      <w:r>
+        <w:rPr>
+          <w:rFonts w:ascii="Arial" w:hAnsi="Arial" w:cs="Arial"/>
+          <w:sz w:val="16"/>
+          <w:szCs w:val="16"/>
+        </w:rPr>
+        <w:t>. Vemos como puede existir una relación lineal entre ambas variables.</w:t>
       </w:r>
     </w:p>
     <w:p>
@@ -2031,16 +1757,13 @@
       </w:pPr>
       <w:r>
         <w:rPr>
-          <w:rFonts w:ascii="Arial" w:hAnsi="Arial" w:cs="Arial"/>
           <w:noProof/>
-          <w:sz w:val="16"/>
-          <w:szCs w:val="16"/>
         </w:rPr>
         <w:drawing>
-          <wp:inline distT="0" distB="0" distL="0" distR="0" wp14:anchorId="39F9766A" wp14:editId="3601698C">
-            <wp:extent cx="3019265" cy="1852246"/>
-            <wp:effectExtent l="0" t="0" r="0" b="0"/>
-            <wp:docPr id="341104225" name="Imagen 1" descr="Gráfico, Gráfico de dispersión&#10;&#10;Descripción generada automáticamente"/>
+          <wp:inline distT="0" distB="0" distL="0" distR="0" wp14:anchorId="501B4D27" wp14:editId="4ECDF003">
+            <wp:extent cx="2315308" cy="1352321"/>
+            <wp:effectExtent l="0" t="0" r="8890" b="635"/>
+            <wp:docPr id="707785792" name="Imagen 1" descr="Gráfico, Gráfico de dispersión&#10;&#10;Descripción generada automáticamente"/>
             <wp:cNvGraphicFramePr>
               <a:graphicFrameLocks xmlns:a="http://schemas.openxmlformats.org/drawingml/2006/main" noChangeAspect="1"/>
             </wp:cNvGraphicFramePr>
@@ -2048,78 +1771,7 @@
               <a:graphicData uri="http://schemas.openxmlformats.org/drawingml/2006/picture">
                 <pic:pic xmlns:pic="http://schemas.openxmlformats.org/drawingml/2006/picture">
                   <pic:nvPicPr>
-                    <pic:cNvPr id="341104225" name="Imagen 1" descr="Gráfico, Gráfico de dispersión&#10;&#10;Descripción generada automáticamente"/>
-                    <pic:cNvPicPr/>
-                  </pic:nvPicPr>
-                  <pic:blipFill>
-                    <a:blip r:embed="rId7"/>
-                    <a:stretch>
-                      <a:fillRect/>
-                    </a:stretch>
-                  </pic:blipFill>
-                  <pic:spPr>
-                    <a:xfrm>
-                      <a:off x="0" y="0"/>
-                      <a:ext cx="3064691" cy="1880114"/>
-                    </a:xfrm>
-                    <a:prstGeom prst="rect">
-                      <a:avLst/>
-                    </a:prstGeom>
-                  </pic:spPr>
-                </pic:pic>
-              </a:graphicData>
-            </a:graphic>
-          </wp:inline>
-        </w:drawing>
-      </w:r>
-    </w:p>
-    <w:p>
-      <w:pPr>
-        <w:rPr>
-          <w:rFonts w:ascii="Arial" w:hAnsi="Arial" w:cs="Arial"/>
-          <w:sz w:val="16"/>
-          <w:szCs w:val="16"/>
-        </w:rPr>
-      </w:pPr>
-      <w:r>
-        <w:rPr>
-          <w:rFonts w:ascii="Arial" w:hAnsi="Arial" w:cs="Arial"/>
-          <w:sz w:val="16"/>
-          <w:szCs w:val="16"/>
-        </w:rPr>
-        <w:tab/>
-        <w:t>Se observa como a más tiros, más goles. ¿Ocurrirá lo mismo con las asistencias?</w:t>
-      </w:r>
-    </w:p>
-    <w:p>
-      <w:pPr>
-        <w:jc w:val="center"/>
-        <w:rPr>
-          <w:rFonts w:ascii="Arial" w:hAnsi="Arial" w:cs="Arial"/>
-          <w:sz w:val="16"/>
-          <w:szCs w:val="16"/>
-        </w:rPr>
-      </w:pPr>
-      <w:r>
-        <w:rPr>
-          <w:rFonts w:ascii="Arial" w:hAnsi="Arial" w:cs="Arial"/>
-          <w:noProof/>
-          <w:sz w:val="16"/>
-          <w:szCs w:val="16"/>
-        </w:rPr>
-        <w:drawing>
-          <wp:inline distT="0" distB="0" distL="0" distR="0" wp14:anchorId="11703A1D" wp14:editId="32B046B6">
-            <wp:extent cx="3089031" cy="1895773"/>
-            <wp:effectExtent l="0" t="0" r="0" b="9525"/>
-            <wp:docPr id="392472979" name="Imagen 1" descr="Gráfico, Gráfico de dispersión&#10;&#10;Descripción generada automáticamente"/>
-            <wp:cNvGraphicFramePr>
-              <a:graphicFrameLocks xmlns:a="http://schemas.openxmlformats.org/drawingml/2006/main" noChangeAspect="1"/>
-            </wp:cNvGraphicFramePr>
-            <a:graphic xmlns:a="http://schemas.openxmlformats.org/drawingml/2006/main">
-              <a:graphicData uri="http://schemas.openxmlformats.org/drawingml/2006/picture">
-                <pic:pic xmlns:pic="http://schemas.openxmlformats.org/drawingml/2006/picture">
-                  <pic:nvPicPr>
-                    <pic:cNvPr id="392472979" name="Imagen 1" descr="Gráfico, Gráfico de dispersión&#10;&#10;Descripción generada automáticamente"/>
+                    <pic:cNvPr id="707785792" name="Imagen 1" descr="Gráfico, Gráfico de dispersión&#10;&#10;Descripción generada automáticamente"/>
                     <pic:cNvPicPr/>
                   </pic:nvPicPr>
                   <pic:blipFill>
@@ -2131,7 +1783,7 @@
                   <pic:spPr>
                     <a:xfrm>
                       <a:off x="0" y="0"/>
-                      <a:ext cx="3103954" cy="1904931"/>
+                      <a:ext cx="2340261" cy="1366895"/>
                     </a:xfrm>
                     <a:prstGeom prst="rect">
                       <a:avLst/>
@@ -2159,7 +1811,97 @@
           <w:szCs w:val="16"/>
         </w:rPr>
         <w:tab/>
+        <w:t>Se observa como a más tiros, más goles. ¿Ocurrirá lo mismo con las asistencias?</w:t>
+      </w:r>
+    </w:p>
+    <w:p>
+      <w:pPr>
+        <w:jc w:val="center"/>
+        <w:rPr>
+          <w:rFonts w:ascii="Arial" w:hAnsi="Arial" w:cs="Arial"/>
+          <w:sz w:val="16"/>
+          <w:szCs w:val="16"/>
+        </w:rPr>
+      </w:pPr>
+      <w:r>
+        <w:rPr>
+          <w:noProof/>
+        </w:rPr>
+        <w:drawing>
+          <wp:inline distT="0" distB="0" distL="0" distR="0" wp14:anchorId="218F6E2C" wp14:editId="0332D962">
+            <wp:extent cx="2338754" cy="1216954"/>
+            <wp:effectExtent l="0" t="0" r="4445" b="2540"/>
+            <wp:docPr id="390767407" name="Imagen 1" descr="Gráfico, Gráfico de dispersión&#10;&#10;Descripción generada automáticamente"/>
+            <wp:cNvGraphicFramePr>
+              <a:graphicFrameLocks xmlns:a="http://schemas.openxmlformats.org/drawingml/2006/main" noChangeAspect="1"/>
+            </wp:cNvGraphicFramePr>
+            <a:graphic xmlns:a="http://schemas.openxmlformats.org/drawingml/2006/main">
+              <a:graphicData uri="http://schemas.openxmlformats.org/drawingml/2006/picture">
+                <pic:pic xmlns:pic="http://schemas.openxmlformats.org/drawingml/2006/picture">
+                  <pic:nvPicPr>
+                    <pic:cNvPr id="390767407" name="Imagen 1" descr="Gráfico, Gráfico de dispersión&#10;&#10;Descripción generada automáticamente"/>
+                    <pic:cNvPicPr/>
+                  </pic:nvPicPr>
+                  <pic:blipFill>
+                    <a:blip r:embed="rId9"/>
+                    <a:stretch>
+                      <a:fillRect/>
+                    </a:stretch>
+                  </pic:blipFill>
+                  <pic:spPr>
+                    <a:xfrm>
+                      <a:off x="0" y="0"/>
+                      <a:ext cx="2377899" cy="1237323"/>
+                    </a:xfrm>
+                    <a:prstGeom prst="rect">
+                      <a:avLst/>
+                    </a:prstGeom>
+                  </pic:spPr>
+                </pic:pic>
+              </a:graphicData>
+            </a:graphic>
+          </wp:inline>
+        </w:drawing>
+      </w:r>
+    </w:p>
+    <w:p>
+      <w:pPr>
+        <w:rPr>
+          <w:rFonts w:ascii="Arial" w:hAnsi="Arial" w:cs="Arial"/>
+          <w:sz w:val="16"/>
+          <w:szCs w:val="16"/>
+        </w:rPr>
+      </w:pPr>
+      <w:r>
+        <w:rPr>
+          <w:rFonts w:ascii="Arial" w:hAnsi="Arial" w:cs="Arial"/>
+          <w:sz w:val="16"/>
+          <w:szCs w:val="16"/>
+        </w:rPr>
+        <w:tab/>
         <w:t>Vemos como no necesariamente los que más pases hacen son los que más asisten. Esta distribución tiene forma de campana y los que realizan entre los 500 y los 1000 pases son los que más asisten (siempre hay excepciones).</w:t>
+      </w:r>
+    </w:p>
+    <w:p>
+      <w:pPr>
+        <w:jc w:val="center"/>
+        <w:rPr>
+          <w:rFonts w:ascii="Arial" w:hAnsi="Arial" w:cs="Arial"/>
+          <w:b/>
+          <w:bCs/>
+          <w:sz w:val="16"/>
+          <w:szCs w:val="16"/>
+        </w:rPr>
+      </w:pPr>
+      <w:r>
+        <w:rPr>
+          <w:rFonts w:ascii="Arial" w:hAnsi="Arial" w:cs="Arial"/>
+          <w:b/>
+          <w:bCs/>
+          <w:sz w:val="16"/>
+          <w:szCs w:val="16"/>
+        </w:rPr>
+        <w:t>4.2 Diagnóstico del modelo</w:t>
       </w:r>
     </w:p>
     <w:p>
@@ -2225,7 +1967,7 @@
                     <pic:cNvPicPr/>
                   </pic:nvPicPr>
                   <pic:blipFill>
-                    <a:blip r:embed="rId9"/>
+                    <a:blip r:embed="rId10"/>
                     <a:stretch>
                       <a:fillRect/>
                     </a:stretch>
@@ -2265,7 +2007,7 @@
                     <pic:cNvPicPr/>
                   </pic:nvPicPr>
                   <pic:blipFill>
-                    <a:blip r:embed="rId10"/>
+                    <a:blip r:embed="rId11"/>
                     <a:stretch>
                       <a:fillRect/>
                     </a:stretch>
@@ -2315,7 +2057,7 @@
                     <pic:cNvPicPr/>
                   </pic:nvPicPr>
                   <pic:blipFill>
-                    <a:blip r:embed="rId11"/>
+                    <a:blip r:embed="rId12"/>
                     <a:stretch>
                       <a:fillRect/>
                     </a:stretch>
@@ -2351,69 +2093,33 @@
           <w:sz w:val="16"/>
           <w:szCs w:val="16"/>
         </w:rPr>
+        <w:t>P</w:t>
+      </w:r>
+      <w:r>
+        <w:rPr>
+          <w:rFonts w:ascii="Arial" w:hAnsi="Arial" w:cs="Arial"/>
+          <w:sz w:val="16"/>
+          <w:szCs w:val="16"/>
+        </w:rPr>
+        <w:t>odemos afirmar que la relación tiros-goles es lineal (si no tenemos en cuenta los outliers). Las observaciones se distribuyen alrededor de la recta de mínimos cuadrados y los residuos entorno a 0.</w:t>
+      </w:r>
+    </w:p>
+    <w:p>
+      <w:pPr>
+        <w:ind w:firstLine="708"/>
+        <w:rPr>
+          <w:rFonts w:ascii="Arial" w:hAnsi="Arial" w:cs="Arial"/>
+          <w:sz w:val="16"/>
+          <w:szCs w:val="16"/>
+        </w:rPr>
+      </w:pPr>
+      <w:r>
+        <w:rPr>
+          <w:rFonts w:ascii="Arial" w:hAnsi="Arial" w:cs="Arial"/>
+          <w:sz w:val="16"/>
+          <w:szCs w:val="16"/>
+        </w:rPr>
         <w:lastRenderedPageBreak/>
-        <w:t>P</w:t>
-      </w:r>
-      <w:r>
-        <w:rPr>
-          <w:rFonts w:ascii="Arial" w:hAnsi="Arial" w:cs="Arial"/>
-          <w:sz w:val="16"/>
-          <w:szCs w:val="16"/>
-        </w:rPr>
-        <w:t xml:space="preserve">odemos afirmar que la relación tiros-goles es lineal (si no tenemos en cuenta los </w:t>
-      </w:r>
-      <w:proofErr w:type="spellStart"/>
-      <w:r>
-        <w:rPr>
-          <w:rFonts w:ascii="Arial" w:hAnsi="Arial" w:cs="Arial"/>
-          <w:sz w:val="16"/>
-          <w:szCs w:val="16"/>
-        </w:rPr>
-        <w:t>outliers</w:t>
-      </w:r>
-      <w:proofErr w:type="spellEnd"/>
-      <w:r>
-        <w:rPr>
-          <w:rFonts w:ascii="Arial" w:hAnsi="Arial" w:cs="Arial"/>
-          <w:sz w:val="16"/>
-          <w:szCs w:val="16"/>
-        </w:rPr>
-        <w:t xml:space="preserve">). Las observaciones se distribuyen alrededor de la recta de mínimos cuadrados y los residuos </w:t>
-      </w:r>
-      <w:proofErr w:type="spellStart"/>
-      <w:r>
-        <w:rPr>
-          <w:rFonts w:ascii="Arial" w:hAnsi="Arial" w:cs="Arial"/>
-          <w:sz w:val="16"/>
-          <w:szCs w:val="16"/>
-        </w:rPr>
-        <w:t>entorno</w:t>
-      </w:r>
-      <w:proofErr w:type="spellEnd"/>
-      <w:r>
-        <w:rPr>
-          <w:rFonts w:ascii="Arial" w:hAnsi="Arial" w:cs="Arial"/>
-          <w:sz w:val="16"/>
-          <w:szCs w:val="16"/>
-        </w:rPr>
-        <w:t xml:space="preserve"> a 0.</w:t>
-      </w:r>
-    </w:p>
-    <w:p>
-      <w:pPr>
-        <w:ind w:firstLine="708"/>
-        <w:rPr>
-          <w:rFonts w:ascii="Arial" w:hAnsi="Arial" w:cs="Arial"/>
-          <w:sz w:val="16"/>
-          <w:szCs w:val="16"/>
-        </w:rPr>
-      </w:pPr>
-      <w:r>
-        <w:rPr>
-          <w:rFonts w:ascii="Arial" w:hAnsi="Arial" w:cs="Arial"/>
-          <w:sz w:val="16"/>
-          <w:szCs w:val="16"/>
-        </w:rPr>
         <w:t>Podemos ver que además cumple con la normalidad. Aceptamos también la heterocedasticidad, no cumple con la homocedasticidad pues para que la haya no debe haber patrones en la distribución de los residuos. En los nuestros claramente se ve que se organizan en una recta descendente</w:t>
       </w:r>
       <w:r>
@@ -2470,7 +2176,7 @@
                     <pic:cNvPicPr/>
                   </pic:nvPicPr>
                   <pic:blipFill>
-                    <a:blip r:embed="rId12"/>
+                    <a:blip r:embed="rId13"/>
                     <a:stretch>
                       <a:fillRect/>
                     </a:stretch>
@@ -2510,7 +2216,7 @@
                     <pic:cNvPicPr/>
                   </pic:nvPicPr>
                   <pic:blipFill>
-                    <a:blip r:embed="rId13"/>
+                    <a:blip r:embed="rId14"/>
                     <a:stretch>
                       <a:fillRect/>
                     </a:stretch>
@@ -2560,7 +2266,7 @@
                     <pic:cNvPicPr/>
                   </pic:nvPicPr>
                   <pic:blipFill>
-                    <a:blip r:embed="rId14"/>
+                    <a:blip r:embed="rId15"/>
                     <a:stretch>
                       <a:fillRect/>
                     </a:stretch>
@@ -2662,12 +2368,25 @@
     <w:p>
       <w:pPr>
         <w:ind w:firstLine="708"/>
-        <w:rPr>
-          <w:rFonts w:ascii="Arial" w:hAnsi="Arial" w:cs="Arial"/>
-          <w:sz w:val="16"/>
-          <w:szCs w:val="16"/>
-        </w:rPr>
-      </w:pPr>
+        <w:jc w:val="center"/>
+        <w:rPr>
+          <w:rFonts w:ascii="Arial" w:hAnsi="Arial" w:cs="Arial"/>
+          <w:b/>
+          <w:bCs/>
+          <w:sz w:val="16"/>
+          <w:szCs w:val="16"/>
+        </w:rPr>
+      </w:pPr>
+      <w:r>
+        <w:rPr>
+          <w:rFonts w:ascii="Arial" w:hAnsi="Arial" w:cs="Arial"/>
+          <w:b/>
+          <w:bCs/>
+          <w:sz w:val="16"/>
+          <w:szCs w:val="16"/>
+        </w:rPr>
+        <w:t>4.3 Correlación</w:t>
+      </w:r>
     </w:p>
     <w:p>
       <w:pPr>
@@ -2684,16 +2403,7 @@
           <w:sz w:val="16"/>
           <w:szCs w:val="16"/>
         </w:rPr>
-        <w:t xml:space="preserve">Para empezar a modelar en función de nuestro </w:t>
-      </w:r>
-      <w:proofErr w:type="gramStart"/>
-      <w:r>
-        <w:rPr>
-          <w:rFonts w:ascii="Arial" w:hAnsi="Arial" w:cs="Arial"/>
-          <w:sz w:val="16"/>
-          <w:szCs w:val="16"/>
-        </w:rPr>
-        <w:t xml:space="preserve">objetivo, </w:t>
+        <w:t xml:space="preserve">Para empezar a modelar en función de nuestro objetivo, </w:t>
       </w:r>
       <w:r>
         <w:rPr>
@@ -2709,16 +2419,7 @@
           <w:sz w:val="16"/>
           <w:szCs w:val="16"/>
         </w:rPr>
-        <w:t>veamos</w:t>
-      </w:r>
-      <w:proofErr w:type="gramEnd"/>
-      <w:r>
-        <w:rPr>
-          <w:rFonts w:ascii="Arial" w:hAnsi="Arial" w:cs="Arial"/>
-          <w:sz w:val="16"/>
-          <w:szCs w:val="16"/>
-        </w:rPr>
-        <w:t xml:space="preserve"> las correlaciones entre las distintas variables:</w:t>
+        <w:t>veamos las correlaciones entre las distintas variables:</w:t>
       </w:r>
     </w:p>
     <w:p>
@@ -2751,7 +2452,7 @@
                     <pic:cNvPicPr/>
                   </pic:nvPicPr>
                   <pic:blipFill>
-                    <a:blip r:embed="rId15"/>
+                    <a:blip r:embed="rId16"/>
                     <a:stretch>
                       <a:fillRect/>
                     </a:stretch>
@@ -2799,6 +2500,66 @@
           <w:szCs w:val="16"/>
         </w:rPr>
       </w:pPr>
+      <w:r>
+        <w:rPr>
+          <w:rFonts w:ascii="Arial" w:hAnsi="Arial" w:cs="Arial"/>
+          <w:sz w:val="16"/>
+          <w:szCs w:val="16"/>
+        </w:rPr>
+        <w:t>A continuación mostramos las dos temporadas en conjunto y vemos como se cumple también esto.</w:t>
+      </w:r>
+    </w:p>
+    <w:p>
+      <w:pPr>
+        <w:ind w:firstLine="708"/>
+        <w:jc w:val="center"/>
+        <w:rPr>
+          <w:rFonts w:ascii="Arial" w:hAnsi="Arial" w:cs="Arial"/>
+          <w:sz w:val="16"/>
+          <w:szCs w:val="16"/>
+        </w:rPr>
+      </w:pPr>
+      <w:r>
+        <w:rPr>
+          <w:noProof/>
+        </w:rPr>
+        <w:lastRenderedPageBreak/>
+        <w:drawing>
+          <wp:inline distT="0" distB="0" distL="0" distR="0" wp14:anchorId="2C273B72" wp14:editId="4CB9CAA7">
+            <wp:extent cx="2754923" cy="2483124"/>
+            <wp:effectExtent l="0" t="0" r="7620" b="0"/>
+            <wp:docPr id="1856563686" name="Imagen 1" descr="Gráfico de dispersión&#10;&#10;Descripción generada automáticamente"/>
+            <wp:cNvGraphicFramePr>
+              <a:graphicFrameLocks xmlns:a="http://schemas.openxmlformats.org/drawingml/2006/main" noChangeAspect="1"/>
+            </wp:cNvGraphicFramePr>
+            <a:graphic xmlns:a="http://schemas.openxmlformats.org/drawingml/2006/main">
+              <a:graphicData uri="http://schemas.openxmlformats.org/drawingml/2006/picture">
+                <pic:pic xmlns:pic="http://schemas.openxmlformats.org/drawingml/2006/picture">
+                  <pic:nvPicPr>
+                    <pic:cNvPr id="1856563686" name="Imagen 1" descr="Gráfico de dispersión&#10;&#10;Descripción generada automáticamente"/>
+                    <pic:cNvPicPr/>
+                  </pic:nvPicPr>
+                  <pic:blipFill>
+                    <a:blip r:embed="rId17"/>
+                    <a:stretch>
+                      <a:fillRect/>
+                    </a:stretch>
+                  </pic:blipFill>
+                  <pic:spPr>
+                    <a:xfrm>
+                      <a:off x="0" y="0"/>
+                      <a:ext cx="2766047" cy="2493150"/>
+                    </a:xfrm>
+                    <a:prstGeom prst="rect">
+                      <a:avLst/>
+                    </a:prstGeom>
+                  </pic:spPr>
+                </pic:pic>
+              </a:graphicData>
+            </a:graphic>
+          </wp:inline>
+        </w:drawing>
+      </w:r>
     </w:p>
     <w:sectPr>
       <w:pgSz w:w="11906" w:h="16838"/>
@@ -3523,4 +3284,16 @@
     </a:ext>
   </a:extLst>
 </a:theme>
+</file>
+
+<file path=customXml/item1.xml><?xml version="1.0" encoding="utf-8"?>
+<b:Sources xmlns:b="http://schemas.openxmlformats.org/officeDocument/2006/bibliography" xmlns="http://schemas.openxmlformats.org/officeDocument/2006/bibliography" SelectedStyle="\APASixthEditionOfficeOnline.xsl" StyleName="APA" Version="6"/>
+</file>
+
+<file path=customXml/itemProps1.xml><?xml version="1.0" encoding="utf-8"?>
+<ds:datastoreItem xmlns:ds="http://schemas.openxmlformats.org/officeDocument/2006/customXml" ds:itemID="{3384B537-56DE-426C-92B2-A5B493ABA9E3}">
+  <ds:schemaRefs>
+    <ds:schemaRef ds:uri="http://schemas.openxmlformats.org/officeDocument/2006/bibliography"/>
+  </ds:schemaRefs>
+</ds:datastoreItem>
 </file>
</xml_diff>